<commit_message>
Revert "teste de zach"
This reverts commit 6717369ea20cac3648e0609340926561e9cbc844.
</commit_message>
<xml_diff>
--- a/Partie JER oral/DOC JER.docx
+++ b/Partie JER oral/DOC JER.docx
@@ -237,7 +237,21 @@
         <w:rPr>
           <w:lang w:val="fr-CA"/>
         </w:rPr>
-        <w:t>a créé  FaxJS , le premier prototype de Reac</w:t>
+        <w:t xml:space="preserve">a </w:t>
+      </w:r>
+      <w:proofErr w:type="gramStart"/>
+      <w:r>
+        <w:rPr>
+          <w:lang w:val="fr-CA"/>
+        </w:rPr>
+        <w:t>créé  FaxJS</w:t>
+      </w:r>
+      <w:proofErr w:type="gramEnd"/>
+      <w:r>
+        <w:rPr>
+          <w:lang w:val="fr-CA"/>
+        </w:rPr>
+        <w:t xml:space="preserve"> , le premier prototype de Reac</w:t>
       </w:r>
       <w:r>
         <w:rPr>
@@ -367,13 +381,27 @@
         <w:rPr>
           <w:lang w:val="fr-CA"/>
         </w:rPr>
-        <w:t>Instagram voulait adopter la nouvelle technologie de Facebook</w:t>
-      </w:r>
-      <w:r>
-        <w:rPr>
-          <w:lang w:val="fr-CA"/>
-        </w:rPr>
-        <w:t>(React-beta)</w:t>
+        <w:t xml:space="preserve">Instagram voulait adopter la nouvelle technologie de </w:t>
+      </w:r>
+      <w:proofErr w:type="gramStart"/>
+      <w:r>
+        <w:rPr>
+          <w:lang w:val="fr-CA"/>
+        </w:rPr>
+        <w:t>Facebook</w:t>
+      </w:r>
+      <w:r>
+        <w:rPr>
+          <w:lang w:val="fr-CA"/>
+        </w:rPr>
+        <w:t>(</w:t>
+      </w:r>
+      <w:proofErr w:type="gramEnd"/>
+      <w:r>
+        <w:rPr>
+          <w:lang w:val="fr-CA"/>
+        </w:rPr>
+        <w:t>React-beta)</w:t>
       </w:r>
       <w:r>
         <w:rPr>
@@ -426,7 +454,21 @@
           <w:lang w:val="fr-CA"/>
         </w:rPr>
         <w:lastRenderedPageBreak/>
-        <w:t>JS ConfUS. Jordan Walke a présenté React . React devient open source</w:t>
+        <w:t xml:space="preserve">JS ConfUS. Jordan Walke a présenté </w:t>
+      </w:r>
+      <w:proofErr w:type="gramStart"/>
+      <w:r>
+        <w:rPr>
+          <w:lang w:val="fr-CA"/>
+        </w:rPr>
+        <w:t>React .</w:t>
+      </w:r>
+      <w:proofErr w:type="gramEnd"/>
+      <w:r>
+        <w:rPr>
+          <w:lang w:val="fr-CA"/>
+        </w:rPr>
+        <w:t xml:space="preserve"> React devient open source</w:t>
       </w:r>
     </w:p>
     <w:p>

</xml_diff>